<commit_message>
Actualización CN 07 03
Actualización CN 07 03
</commit_message>
<xml_diff>
--- a/fuentes/contenidos/grado07/guion03/CN_07_03_CO.docx
+++ b/fuentes/contenidos/grado07/guion03/CN_07_03_CO.docx
@@ -1,6 +1,6 @@
 
 <file path=word/document.xml><?xml version="1.0" encoding="utf-8"?>
-<w:document xmlns:wpc="http://schemas.microsoft.com/office/word/2010/wordprocessingCanvas" xmlns:cx="http://schemas.microsoft.com/office/drawing/2014/chartex" xmlns:cx1="http://schemas.microsoft.com/office/drawing/2015/9/8/chartex" xmlns:mc="http://schemas.openxmlformats.org/markup-compatibility/2006" xmlns:o="urn:schemas-microsoft-com:office:office" xmlns:r="http://schemas.openxmlformats.org/officeDocument/2006/relationships" xmlns:m="http://schemas.openxmlformats.org/officeDocument/2006/math" xmlns:v="urn:schemas-microsoft-com:vml" xmlns:wp14="http://schemas.microsoft.com/office/word/2010/wordprocessingDrawing" xmlns:wp="http://schemas.openxmlformats.org/drawingml/2006/wordprocessingDrawing" xmlns:w10="urn:schemas-microsoft-com:office:word" xmlns:w="http://schemas.openxmlformats.org/wordprocessingml/2006/main" xmlns:w14="http://schemas.microsoft.com/office/word/2010/wordml" xmlns:w15="http://schemas.microsoft.com/office/word/2012/wordml" xmlns:w16se="http://schemas.microsoft.com/office/word/2015/wordml/symex" xmlns:wpg="http://schemas.microsoft.com/office/word/2010/wordprocessingGroup" xmlns:wpi="http://schemas.microsoft.com/office/word/2010/wordprocessingInk" xmlns:wne="http://schemas.microsoft.com/office/word/2006/wordml" xmlns:wps="http://schemas.microsoft.com/office/word/2010/wordprocessingShape" mc:Ignorable="w14 w15 w16se wp14">
+<w:document xmlns:wpc="http://schemas.microsoft.com/office/word/2010/wordprocessingCanvas" xmlns:cx="http://schemas.microsoft.com/office/drawing/2014/chartex" xmlns:cx1="http://schemas.microsoft.com/office/drawing/2015/9/8/chartex" xmlns:cx2="http://schemas.microsoft.com/office/drawing/2015/10/21/chartex" xmlns:mc="http://schemas.openxmlformats.org/markup-compatibility/2006" xmlns:o="urn:schemas-microsoft-com:office:office" xmlns:r="http://schemas.openxmlformats.org/officeDocument/2006/relationships" xmlns:m="http://schemas.openxmlformats.org/officeDocument/2006/math" xmlns:v="urn:schemas-microsoft-com:vml" xmlns:wp14="http://schemas.microsoft.com/office/word/2010/wordprocessingDrawing" xmlns:wp="http://schemas.openxmlformats.org/drawingml/2006/wordprocessingDrawing" xmlns:w10="urn:schemas-microsoft-com:office:word" xmlns:w="http://schemas.openxmlformats.org/wordprocessingml/2006/main" xmlns:w14="http://schemas.microsoft.com/office/word/2010/wordml" xmlns:w15="http://schemas.microsoft.com/office/word/2012/wordml" xmlns:w16se="http://schemas.microsoft.com/office/word/2015/wordml/symex" xmlns:wpg="http://schemas.microsoft.com/office/word/2010/wordprocessingGroup" xmlns:wpi="http://schemas.microsoft.com/office/word/2010/wordprocessingInk" xmlns:wne="http://schemas.microsoft.com/office/word/2006/wordml" xmlns:wps="http://schemas.microsoft.com/office/word/2010/wordprocessingShape" mc:Ignorable="w14 w15 w16se wp14">
   <w:body>
     <w:tbl>
       <w:tblPr>
@@ -3609,7 +3609,7 @@
         <w:rPr>
           <w:rFonts w:ascii="Arial" w:hAnsi="Arial" w:cs="Arial"/>
         </w:rPr>
-        <w:t>tipos de transporte extracelular</w:t>
+        <w:t>tipos de transporte celular</w:t>
       </w:r>
       <w:r>
         <w:rPr>
@@ -4400,10 +4400,10 @@
                   <v:path o:extrusionok="f" gradientshapeok="t" o:connecttype="rect"/>
                   <o:lock v:ext="edit" aspectratio="t"/>
                 </v:shapetype>
-                <v:shape id="_x0000_i1025" type="#_x0000_t75" style="width:312.5pt;height:145pt" o:ole="">
+                <v:shape id="_x0000_i1025" type="#_x0000_t75" style="width:311.8pt;height:145.25pt" o:ole="">
                   <v:imagedata r:id="rId9" o:title=""/>
                 </v:shape>
-                <o:OLEObject Type="Embed" ProgID="PBrush" ShapeID="_x0000_i1025" DrawAspect="Content" ObjectID="_1517746741" r:id="rId10"/>
+                <o:OLEObject Type="Embed" ProgID="PBrush" ShapeID="_x0000_i1025" DrawAspect="Content" ObjectID="_1518510637" r:id="rId10"/>
               </w:object>
             </w:r>
           </w:p>
@@ -4597,6 +4597,11 @@
     </w:p>
     <w:p>
       <w:pPr>
+        <w:pStyle w:val="Prrafodelista"/>
+        <w:numPr>
+          <w:ilvl w:val="0"/>
+          <w:numId w:val="1"/>
+        </w:numPr>
         <w:spacing w:after="0" w:line="360" w:lineRule="auto"/>
         <w:jc w:val="both"/>
         <w:rPr>
@@ -4768,9 +4773,8 @@
     </w:p>
     <w:p>
       <w:pPr>
-        <w:pStyle w:val="Prrafodelista"/>
         <w:spacing w:after="0" w:line="360" w:lineRule="auto"/>
-        <w:ind w:left="0"/>
+        <w:ind w:left="360"/>
         <w:jc w:val="both"/>
         <w:rPr>
           <w:rFonts w:ascii="Arial" w:hAnsi="Arial" w:cs="Arial"/>
@@ -4804,20 +4808,21 @@
         <w:rPr>
           <w:rFonts w:ascii="Arial" w:hAnsi="Arial" w:cs="Arial"/>
         </w:rPr>
-        <w:t xml:space="preserve"> transportadora</w:t>
-      </w:r>
-      <w:r>
-        <w:rPr>
-          <w:rFonts w:ascii="Arial" w:hAnsi="Arial" w:cs="Arial"/>
-        </w:rPr>
-        <w:t xml:space="preserve">s llamadas </w:t>
-      </w:r>
-      <w:r>
-        <w:rPr>
-          <w:rFonts w:ascii="Arial" w:hAnsi="Arial" w:cs="Arial"/>
-          <w:b/>
-        </w:rPr>
-        <w:t>bombas de proteína</w:t>
+        <w:t xml:space="preserve"> </w:t>
+      </w:r>
+      <w:r>
+        <w:rPr>
+          <w:rFonts w:ascii="Arial" w:hAnsi="Arial" w:cs="Arial"/>
+          <w:b/>
+        </w:rPr>
+        <w:t>transportadora</w:t>
+      </w:r>
+      <w:r>
+        <w:rPr>
+          <w:rFonts w:ascii="Arial" w:hAnsi="Arial" w:cs="Arial"/>
+          <w:b/>
+        </w:rPr>
+        <w:t>s</w:t>
       </w:r>
       <w:r>
         <w:rPr>
@@ -4867,34 +4872,33 @@
         <w:rPr>
           <w:rFonts w:ascii="Arial" w:hAnsi="Arial" w:cs="Arial"/>
         </w:rPr>
-        <w:t xml:space="preserve"> para cambiar su forma y poder llevar la molécula de un lado al otro de la </w:t>
+        <w:t xml:space="preserve"> para cambiar su forma y poder llevar la molécula de un lado al otro de la membrana. </w:t>
       </w:r>
       <w:r>
         <w:rPr>
           <w:rFonts w:ascii="Arial" w:hAnsi="Arial" w:cs="Arial"/>
         </w:rPr>
         <w:lastRenderedPageBreak/>
-        <w:t xml:space="preserve">membrana. Estas bombas pueden ser de tres tipos: proteínas </w:t>
-      </w:r>
-      <w:r>
-        <w:rPr>
-          <w:rFonts w:ascii="Arial" w:hAnsi="Arial" w:cs="Arial"/>
-          <w:b/>
-        </w:rPr>
-        <w:t>uniportes</w:t>
-      </w:r>
-      <w:r>
-        <w:rPr>
-          <w:rFonts w:ascii="Arial" w:hAnsi="Arial" w:cs="Arial"/>
-        </w:rPr>
-        <w:t xml:space="preserve">, es decir que transportan una sola molécula a la vez; proteínas </w:t>
-      </w:r>
-      <w:r>
-        <w:rPr>
-          <w:rFonts w:ascii="Arial" w:hAnsi="Arial" w:cs="Arial"/>
-          <w:b/>
-        </w:rPr>
-        <w:t>simportes</w:t>
+        <w:t>E</w:t>
+      </w:r>
+      <w:r>
+        <w:rPr>
+          <w:rFonts w:ascii="Arial" w:hAnsi="Arial" w:cs="Arial"/>
+        </w:rPr>
+        <w:t>xisten tres tipos de transporte activo</w:t>
+      </w:r>
+      <w:r>
+        <w:rPr>
+          <w:rFonts w:ascii="Arial" w:hAnsi="Arial" w:cs="Arial"/>
+        </w:rPr>
+        <w:t xml:space="preserve">: </w:t>
+      </w:r>
+      <w:r>
+        <w:rPr>
+          <w:rFonts w:ascii="Arial" w:hAnsi="Arial" w:cs="Arial"/>
+          <w:b/>
+        </w:rPr>
+        <w:t>uniporte</w:t>
       </w:r>
       <w:r>
         <w:rPr>
@@ -4906,7 +4910,19 @@
         <w:rPr>
           <w:rFonts w:ascii="Arial" w:hAnsi="Arial" w:cs="Arial"/>
         </w:rPr>
-        <w:t>que</w:t>
+        <w:t>que implica el t</w:t>
+      </w:r>
+      <w:r>
+        <w:rPr>
+          <w:rFonts w:ascii="Arial" w:hAnsi="Arial" w:cs="Arial"/>
+        </w:rPr>
+        <w:t>ransport</w:t>
+      </w:r>
+      <w:r>
+        <w:rPr>
+          <w:rFonts w:ascii="Arial" w:hAnsi="Arial" w:cs="Arial"/>
+        </w:rPr>
+        <w:t>e</w:t>
       </w:r>
       <w:r>
         <w:rPr>
@@ -4918,7 +4934,62 @@
         <w:rPr>
           <w:rFonts w:ascii="Arial" w:hAnsi="Arial" w:cs="Arial"/>
         </w:rPr>
-        <w:t>transportan dos moléculas en una misma dirección</w:t>
+        <w:t xml:space="preserve">de </w:t>
+      </w:r>
+      <w:r>
+        <w:rPr>
+          <w:rFonts w:ascii="Arial" w:hAnsi="Arial" w:cs="Arial"/>
+        </w:rPr>
+        <w:t>una sola molécula a la vez</w:t>
+      </w:r>
+      <w:r>
+        <w:rPr>
+          <w:rFonts w:ascii="Arial" w:hAnsi="Arial" w:cs="Arial"/>
+        </w:rPr>
+        <w:t xml:space="preserve"> en una sola dirección</w:t>
+      </w:r>
+      <w:r>
+        <w:rPr>
+          <w:rFonts w:ascii="Arial" w:hAnsi="Arial" w:cs="Arial"/>
+        </w:rPr>
+        <w:t xml:space="preserve">; </w:t>
+      </w:r>
+      <w:r>
+        <w:rPr>
+          <w:rFonts w:ascii="Arial" w:hAnsi="Arial" w:cs="Arial"/>
+          <w:b/>
+        </w:rPr>
+        <w:t>simporte</w:t>
+      </w:r>
+      <w:r>
+        <w:rPr>
+          <w:rFonts w:ascii="Arial" w:hAnsi="Arial" w:cs="Arial"/>
+        </w:rPr>
+        <w:t xml:space="preserve">, </w:t>
+      </w:r>
+      <w:r>
+        <w:rPr>
+          <w:rFonts w:ascii="Arial" w:hAnsi="Arial" w:cs="Arial"/>
+        </w:rPr>
+        <w:t xml:space="preserve">en el </w:t>
+      </w:r>
+      <w:r>
+        <w:rPr>
+          <w:rFonts w:ascii="Arial" w:hAnsi="Arial" w:cs="Arial"/>
+        </w:rPr>
+        <w:t xml:space="preserve">que </w:t>
+      </w:r>
+      <w:r>
+        <w:rPr>
+          <w:rFonts w:ascii="Arial" w:hAnsi="Arial" w:cs="Arial"/>
+        </w:rPr>
+        <w:t xml:space="preserve">se </w:t>
+      </w:r>
+      <w:r>
+        <w:rPr>
+          <w:rFonts w:ascii="Arial" w:hAnsi="Arial" w:cs="Arial"/>
+        </w:rPr>
+        <w:t>transportan dos moléculas en una misma dirección y</w:t>
       </w:r>
       <w:r>
         <w:rPr>
@@ -4930,20 +5001,44 @@
         <w:rPr>
           <w:rFonts w:ascii="Arial" w:hAnsi="Arial" w:cs="Arial"/>
         </w:rPr>
-        <w:t xml:space="preserve"> y proteínas </w:t>
-      </w:r>
-      <w:r>
-        <w:rPr>
-          <w:rFonts w:ascii="Arial" w:hAnsi="Arial" w:cs="Arial"/>
-          <w:b/>
-        </w:rPr>
-        <w:t>antiportes</w:t>
-      </w:r>
-      <w:r>
-        <w:rPr>
-          <w:rFonts w:ascii="Arial" w:hAnsi="Arial" w:cs="Arial"/>
-        </w:rPr>
-        <w:t>, que transportan dos moléculas al tiempo, pero en sentidos opuestos</w:t>
+        <w:t xml:space="preserve"> </w:t>
+      </w:r>
+      <w:r>
+        <w:rPr>
+          <w:rFonts w:ascii="Arial" w:hAnsi="Arial" w:cs="Arial"/>
+          <w:b/>
+        </w:rPr>
+        <w:t>antiporte</w:t>
+      </w:r>
+      <w:r>
+        <w:rPr>
+          <w:rFonts w:ascii="Arial" w:hAnsi="Arial" w:cs="Arial"/>
+        </w:rPr>
+        <w:t xml:space="preserve">, </w:t>
+      </w:r>
+      <w:r>
+        <w:rPr>
+          <w:rFonts w:ascii="Arial" w:hAnsi="Arial" w:cs="Arial"/>
+        </w:rPr>
+        <w:t xml:space="preserve">en el cual se </w:t>
+      </w:r>
+      <w:r>
+        <w:rPr>
+          <w:rFonts w:ascii="Arial" w:hAnsi="Arial" w:cs="Arial"/>
+        </w:rPr>
+        <w:t>transportan dos moléculas al</w:t>
+      </w:r>
+      <w:r>
+        <w:rPr>
+          <w:rFonts w:ascii="Arial" w:hAnsi="Arial" w:cs="Arial"/>
+        </w:rPr>
+        <w:t xml:space="preserve"> mismo </w:t>
+      </w:r>
+      <w:r>
+        <w:rPr>
+          <w:rFonts w:ascii="Arial" w:hAnsi="Arial" w:cs="Arial"/>
+        </w:rPr>
+        <w:t>tiempo, pero en sentidos opuestos</w:t>
       </w:r>
       <w:r>
         <w:rPr>
@@ -5411,6 +5506,11 @@
     </w:p>
     <w:p>
       <w:pPr>
+        <w:pStyle w:val="Prrafodelista"/>
+        <w:numPr>
+          <w:ilvl w:val="0"/>
+          <w:numId w:val="1"/>
+        </w:numPr>
         <w:spacing w:after="0" w:line="360" w:lineRule="auto"/>
         <w:jc w:val="both"/>
         <w:rPr>
@@ -5421,19 +5521,7 @@
         <w:rPr>
           <w:rFonts w:ascii="Arial" w:hAnsi="Arial" w:cs="Arial"/>
         </w:rPr>
-        <w:t>Respecto a l</w:t>
-      </w:r>
-      <w:r>
-        <w:rPr>
-          <w:rFonts w:ascii="Arial" w:hAnsi="Arial" w:cs="Arial"/>
-        </w:rPr>
-        <w:t xml:space="preserve">os mecanismos de transporte </w:t>
-      </w:r>
-      <w:r>
-        <w:rPr>
-          <w:rFonts w:ascii="Arial" w:hAnsi="Arial" w:cs="Arial"/>
-        </w:rPr>
-        <w:t xml:space="preserve">de moléculas grandes, llamado </w:t>
+        <w:t xml:space="preserve">El </w:t>
       </w:r>
       <w:r>
         <w:rPr>
@@ -5446,13 +5534,31 @@
         <w:rPr>
           <w:rFonts w:ascii="Arial" w:hAnsi="Arial" w:cs="Arial"/>
         </w:rPr>
-        <w:t xml:space="preserve">, </w:t>
-      </w:r>
-      <w:r>
-        <w:rPr>
-          <w:rFonts w:ascii="Arial" w:hAnsi="Arial" w:cs="Arial"/>
-        </w:rPr>
-        <w:t>la</w:t>
+        <w:t xml:space="preserve"> </w:t>
+      </w:r>
+      <w:r>
+        <w:rPr>
+          <w:rFonts w:ascii="Arial" w:hAnsi="Arial" w:cs="Arial"/>
+        </w:rPr>
+        <w:t>hace referencia a los</w:t>
+      </w:r>
+      <w:r>
+        <w:rPr>
+          <w:rFonts w:ascii="Arial" w:hAnsi="Arial" w:cs="Arial"/>
+        </w:rPr>
+        <w:t xml:space="preserve"> mecanismos de transporte </w:t>
+      </w:r>
+      <w:r>
+        <w:rPr>
+          <w:rFonts w:ascii="Arial" w:hAnsi="Arial" w:cs="Arial"/>
+        </w:rPr>
+        <w:t>de moléculas grandes</w:t>
+      </w:r>
+      <w:r>
+        <w:rPr>
+          <w:rFonts w:ascii="Arial" w:hAnsi="Arial" w:cs="Arial"/>
+        </w:rPr>
+        <w:t>. La</w:t>
       </w:r>
       <w:r>
         <w:rPr>
@@ -5558,147 +5664,374 @@
     </w:p>
     <w:p>
       <w:pPr>
-        <w:spacing w:line="360" w:lineRule="auto"/>
-        <w:rPr>
-          <w:rFonts w:ascii="Arial" w:hAnsi="Arial" w:cs="Arial"/>
-          <w:b/>
-        </w:rPr>
-      </w:pPr>
-      <w:r>
-        <w:rPr>
-          <w:rFonts w:ascii="Arial" w:hAnsi="Arial" w:cs="Arial"/>
-          <w:b/>
-        </w:rPr>
-        <w:t xml:space="preserve"> </w:t>
-      </w:r>
+        <w:pStyle w:val="Prrafodelista"/>
+        <w:spacing w:after="0" w:line="360" w:lineRule="auto"/>
+        <w:ind w:left="360"/>
+        <w:jc w:val="both"/>
+        <w:rPr>
+          <w:rFonts w:ascii="Arial" w:hAnsi="Arial" w:cs="Arial"/>
+        </w:rPr>
+      </w:pPr>
     </w:p>
     <w:p>
       <w:pPr>
+        <w:pStyle w:val="Prrafodelista"/>
+        <w:spacing w:after="0" w:line="360" w:lineRule="auto"/>
+        <w:ind w:left="360"/>
+        <w:jc w:val="both"/>
+        <w:rPr>
+          <w:rFonts w:ascii="Arial" w:hAnsi="Arial" w:cs="Arial"/>
+        </w:rPr>
+      </w:pPr>
+      <w:r>
+        <w:rPr>
+          <w:rFonts w:ascii="Arial" w:hAnsi="Arial" w:cs="Arial"/>
+        </w:rPr>
+        <w:t>El proceso contrario</w:t>
+      </w:r>
+      <w:r>
+        <w:rPr>
+          <w:rFonts w:ascii="Arial" w:hAnsi="Arial" w:cs="Arial"/>
+        </w:rPr>
+        <w:t xml:space="preserve"> a la endocitosis</w:t>
+      </w:r>
+      <w:r>
+        <w:rPr>
+          <w:rFonts w:ascii="Arial" w:hAnsi="Arial" w:cs="Arial"/>
+        </w:rPr>
+        <w:t xml:space="preserve"> es la </w:t>
+      </w:r>
+      <w:r>
+        <w:rPr>
+          <w:rFonts w:ascii="Arial" w:hAnsi="Arial" w:cs="Arial"/>
+          <w:b/>
+        </w:rPr>
+        <w:t>exocitosis</w:t>
+      </w:r>
+      <w:r>
+        <w:rPr>
+          <w:rFonts w:ascii="Arial" w:hAnsi="Arial" w:cs="Arial"/>
+        </w:rPr>
+        <w:t>. En este</w:t>
+      </w:r>
+      <w:r>
+        <w:rPr>
+          <w:rFonts w:ascii="Arial" w:hAnsi="Arial" w:cs="Arial"/>
+        </w:rPr>
+        <w:t xml:space="preserve">, </w:t>
+      </w:r>
+      <w:r>
+        <w:rPr>
+          <w:rFonts w:ascii="Arial" w:hAnsi="Arial" w:cs="Arial"/>
+        </w:rPr>
+        <w:t>salen de la célula sustancias producto del metabolismo</w:t>
+      </w:r>
+      <w:r>
+        <w:rPr>
+          <w:rFonts w:ascii="Arial" w:hAnsi="Arial" w:cs="Arial"/>
+        </w:rPr>
+        <w:t xml:space="preserve">, como por ejemplo </w:t>
+      </w:r>
+      <w:r>
+        <w:rPr>
+          <w:rFonts w:ascii="Arial" w:hAnsi="Arial" w:cs="Arial"/>
+          <w:b/>
+        </w:rPr>
+        <w:t>hormonas</w:t>
+      </w:r>
+      <w:r>
+        <w:rPr>
+          <w:rFonts w:ascii="Arial" w:hAnsi="Arial" w:cs="Arial"/>
+        </w:rPr>
+        <w:t>,</w:t>
+      </w:r>
+      <w:r>
+        <w:rPr>
+          <w:rFonts w:ascii="Arial" w:hAnsi="Arial" w:cs="Arial"/>
+        </w:rPr>
+        <w:t xml:space="preserve"> que le sirven para interactuar con el medio</w:t>
+      </w:r>
+      <w:r>
+        <w:rPr>
+          <w:rFonts w:ascii="Arial" w:hAnsi="Arial" w:cs="Arial"/>
+        </w:rPr>
+        <w:t>. T</w:t>
+      </w:r>
+      <w:r>
+        <w:rPr>
+          <w:rFonts w:ascii="Arial" w:hAnsi="Arial" w:cs="Arial"/>
+        </w:rPr>
+        <w:t>ambién, la célula se deshace</w:t>
+      </w:r>
+      <w:r>
+        <w:rPr>
+          <w:rFonts w:ascii="Arial" w:hAnsi="Arial" w:cs="Arial"/>
+        </w:rPr>
+        <w:t xml:space="preserve"> o excreta </w:t>
+      </w:r>
+      <w:r>
+        <w:rPr>
+          <w:rFonts w:ascii="Arial" w:hAnsi="Arial" w:cs="Arial"/>
+        </w:rPr>
+        <w:t>los desechos</w:t>
+      </w:r>
+      <w:r>
+        <w:rPr>
+          <w:rFonts w:ascii="Arial" w:hAnsi="Arial" w:cs="Arial"/>
+        </w:rPr>
+        <w:t>, que son sustancias químicas producto también de su metabolismo pero</w:t>
+      </w:r>
+      <w:r>
+        <w:rPr>
+          <w:rFonts w:ascii="Arial" w:hAnsi="Arial" w:cs="Arial"/>
+        </w:rPr>
+        <w:t xml:space="preserve"> que ya no le son útiles. </w:t>
+      </w:r>
+    </w:p>
+    <w:p>
+      <w:pPr>
         <w:spacing w:after="0" w:line="360" w:lineRule="auto"/>
         <w:jc w:val="both"/>
         <w:rPr>
           <w:rFonts w:ascii="Arial" w:hAnsi="Arial" w:cs="Arial"/>
         </w:rPr>
       </w:pPr>
-      <w:r>
-        <w:rPr>
-          <w:rFonts w:ascii="Arial" w:hAnsi="Arial" w:cs="Arial"/>
-        </w:rPr>
-        <w:t>El proceso contrario</w:t>
-      </w:r>
-      <w:r>
-        <w:rPr>
-          <w:rFonts w:ascii="Arial" w:hAnsi="Arial" w:cs="Arial"/>
-        </w:rPr>
-        <w:t xml:space="preserve"> a la endocitosis</w:t>
-      </w:r>
-      <w:r>
-        <w:rPr>
-          <w:rFonts w:ascii="Arial" w:hAnsi="Arial" w:cs="Arial"/>
-        </w:rPr>
-        <w:t xml:space="preserve"> es la </w:t>
-      </w:r>
-      <w:r>
-        <w:rPr>
-          <w:rFonts w:ascii="Arial" w:hAnsi="Arial" w:cs="Arial"/>
-          <w:b/>
-        </w:rPr>
-        <w:t>exocitosis</w:t>
-      </w:r>
-      <w:r>
-        <w:rPr>
-          <w:rFonts w:ascii="Arial" w:hAnsi="Arial" w:cs="Arial"/>
-        </w:rPr>
-        <w:t>. En este</w:t>
-      </w:r>
-      <w:r>
-        <w:rPr>
-          <w:rFonts w:ascii="Arial" w:hAnsi="Arial" w:cs="Arial"/>
-        </w:rPr>
-        <w:t xml:space="preserve">, </w:t>
-      </w:r>
-      <w:r>
-        <w:rPr>
-          <w:rFonts w:ascii="Arial" w:hAnsi="Arial" w:cs="Arial"/>
-        </w:rPr>
-        <w:t>salen de la célula sustancias producto del metabolismo</w:t>
-      </w:r>
-      <w:r>
-        <w:rPr>
-          <w:rFonts w:ascii="Arial" w:hAnsi="Arial" w:cs="Arial"/>
-        </w:rPr>
-        <w:t>, c</w:t>
-      </w:r>
-      <w:r>
-        <w:rPr>
-          <w:rFonts w:ascii="Arial" w:hAnsi="Arial" w:cs="Arial"/>
-        </w:rPr>
-        <w:t xml:space="preserve">omo por ejemplo </w:t>
-      </w:r>
-      <w:r>
-        <w:rPr>
-          <w:rFonts w:ascii="Arial" w:hAnsi="Arial" w:cs="Arial"/>
-          <w:b/>
-        </w:rPr>
-        <w:t>hormonas</w:t>
-      </w:r>
-      <w:r>
-        <w:rPr>
-          <w:rFonts w:ascii="Arial" w:hAnsi="Arial" w:cs="Arial"/>
-        </w:rPr>
-        <w:t>,</w:t>
-      </w:r>
-      <w:r>
-        <w:rPr>
-          <w:rFonts w:ascii="Arial" w:hAnsi="Arial" w:cs="Arial"/>
-        </w:rPr>
-        <w:t xml:space="preserve"> que le sirven para interactuar con el medio</w:t>
-      </w:r>
-      <w:r>
-        <w:rPr>
-          <w:rFonts w:ascii="Arial" w:hAnsi="Arial" w:cs="Arial"/>
-        </w:rPr>
-        <w:t>. T</w:t>
-      </w:r>
-      <w:r>
-        <w:rPr>
-          <w:rFonts w:ascii="Arial" w:hAnsi="Arial" w:cs="Arial"/>
-        </w:rPr>
-        <w:t>ambién, la célula se deshace</w:t>
-      </w:r>
-      <w:r>
-        <w:rPr>
-          <w:rFonts w:ascii="Arial" w:hAnsi="Arial" w:cs="Arial"/>
-        </w:rPr>
-        <w:t xml:space="preserve"> o excreta </w:t>
-      </w:r>
-      <w:r>
-        <w:rPr>
-          <w:rFonts w:ascii="Arial" w:hAnsi="Arial" w:cs="Arial"/>
-        </w:rPr>
-        <w:t>los desechos</w:t>
-      </w:r>
-      <w:r>
-        <w:rPr>
-          <w:rFonts w:ascii="Arial" w:hAnsi="Arial" w:cs="Arial"/>
-        </w:rPr>
-        <w:t>, que son sustancias químicas producto también de su metabolismo pero</w:t>
-      </w:r>
-      <w:r>
-        <w:rPr>
-          <w:rFonts w:ascii="Arial" w:hAnsi="Arial" w:cs="Arial"/>
-        </w:rPr>
-        <w:t xml:space="preserve"> que ya no le son útiles. </w:t>
-      </w:r>
     </w:p>
     <w:p>
       <w:pPr>
         <w:spacing w:after="0" w:line="360" w:lineRule="auto"/>
+        <w:ind w:left="360"/>
         <w:jc w:val="both"/>
         <w:rPr>
           <w:rFonts w:ascii="Arial" w:hAnsi="Arial" w:cs="Arial"/>
         </w:rPr>
       </w:pPr>
+      <w:r>
+        <w:rPr>
+          <w:rFonts w:ascii="Arial" w:hAnsi="Arial" w:cs="Arial"/>
+        </w:rPr>
+        <w:t>En la exocitosis</w:t>
+      </w:r>
+      <w:r>
+        <w:rPr>
+          <w:rFonts w:ascii="Arial" w:hAnsi="Arial" w:cs="Arial"/>
+        </w:rPr>
+        <w:t>,</w:t>
+      </w:r>
+      <w:r>
+        <w:rPr>
+          <w:rFonts w:ascii="Arial" w:hAnsi="Arial" w:cs="Arial"/>
+        </w:rPr>
+        <w:t xml:space="preserve"> la formación de </w:t>
+      </w:r>
+      <w:r>
+        <w:rPr>
+          <w:rFonts w:ascii="Arial" w:hAnsi="Arial" w:cs="Arial"/>
+          <w:b/>
+        </w:rPr>
+        <w:t>vesículas</w:t>
+      </w:r>
+      <w:r>
+        <w:rPr>
+          <w:rFonts w:ascii="Arial" w:hAnsi="Arial" w:cs="Arial"/>
+        </w:rPr>
+        <w:t xml:space="preserve"> se da al interior de la célula</w:t>
+      </w:r>
+      <w:r>
+        <w:rPr>
+          <w:rFonts w:ascii="Arial" w:hAnsi="Arial" w:cs="Arial"/>
+        </w:rPr>
+        <w:t xml:space="preserve"> y</w:t>
+      </w:r>
+      <w:r>
+        <w:rPr>
+          <w:rFonts w:ascii="Arial" w:hAnsi="Arial" w:cs="Arial"/>
+        </w:rPr>
+        <w:t xml:space="preserve"> generalmente</w:t>
+      </w:r>
+      <w:r>
+        <w:rPr>
+          <w:rFonts w:ascii="Arial" w:hAnsi="Arial" w:cs="Arial"/>
+        </w:rPr>
+        <w:t xml:space="preserve"> está</w:t>
+      </w:r>
+      <w:r>
+        <w:rPr>
+          <w:rFonts w:ascii="Arial" w:hAnsi="Arial" w:cs="Arial"/>
+        </w:rPr>
+        <w:t xml:space="preserve"> mediada por el </w:t>
+      </w:r>
+      <w:r>
+        <w:rPr>
+          <w:rFonts w:ascii="Arial" w:hAnsi="Arial" w:cs="Arial"/>
+          <w:b/>
+        </w:rPr>
+        <w:t>aparato de Golgi</w:t>
+      </w:r>
+      <w:r>
+        <w:rPr>
+          <w:rFonts w:ascii="Arial" w:hAnsi="Arial" w:cs="Arial"/>
+        </w:rPr>
+        <w:t xml:space="preserve"> en las células eucariotas</w:t>
+      </w:r>
+      <w:r>
+        <w:rPr>
+          <w:rFonts w:ascii="Arial" w:hAnsi="Arial" w:cs="Arial"/>
+        </w:rPr>
+        <w:t xml:space="preserve"> </w:t>
+      </w:r>
+      <w:r>
+        <w:rPr>
+          <w:rFonts w:ascii="Arial" w:hAnsi="Arial" w:cs="Arial"/>
+        </w:rPr>
+        <w:lastRenderedPageBreak/>
+        <w:t>sin pared celular</w:t>
+      </w:r>
+      <w:r>
+        <w:rPr>
+          <w:rFonts w:ascii="Arial" w:hAnsi="Arial" w:cs="Arial"/>
+        </w:rPr>
+        <w:t xml:space="preserve">. </w:t>
+      </w:r>
+      <w:r>
+        <w:rPr>
+          <w:rFonts w:ascii="Arial" w:hAnsi="Arial" w:cs="Arial"/>
+        </w:rPr>
+        <w:t>Las vesículas</w:t>
+      </w:r>
+      <w:r>
+        <w:rPr>
+          <w:rFonts w:ascii="Arial" w:hAnsi="Arial" w:cs="Arial"/>
+        </w:rPr>
+        <w:t xml:space="preserve"> engloban las sustancias y las transportan hasta la membrana celular, allí la vesícula se fusiona con la membrana plasmática y la sustancia es expulsada</w:t>
+      </w:r>
+      <w:r>
+        <w:rPr>
+          <w:rFonts w:ascii="Arial" w:hAnsi="Arial" w:cs="Arial"/>
+        </w:rPr>
+        <w:t xml:space="preserve"> o secretada </w:t>
+      </w:r>
+      <w:r>
+        <w:rPr>
+          <w:rFonts w:ascii="Arial" w:hAnsi="Arial" w:cs="Arial"/>
+        </w:rPr>
+        <w:t>al exterior de la célula.</w:t>
+      </w:r>
+      <w:r>
+        <w:rPr>
+          <w:rFonts w:ascii="Arial" w:hAnsi="Arial" w:cs="Arial"/>
+        </w:rPr>
+        <w:t xml:space="preserve"> Adicionalmente, las </w:t>
+      </w:r>
+      <w:r>
+        <w:rPr>
+          <w:rFonts w:ascii="Arial" w:hAnsi="Arial" w:cs="Arial"/>
+        </w:rPr>
+        <w:t xml:space="preserve">células </w:t>
+      </w:r>
+      <w:r>
+        <w:rPr>
+          <w:rFonts w:ascii="Arial" w:hAnsi="Arial" w:cs="Arial"/>
+        </w:rPr>
+        <w:t>con</w:t>
+      </w:r>
+      <w:r>
+        <w:rPr>
+          <w:rFonts w:ascii="Arial" w:hAnsi="Arial" w:cs="Arial"/>
+          <w:b/>
+        </w:rPr>
+        <w:t xml:space="preserve"> pared celular</w:t>
+      </w:r>
+      <w:r>
+        <w:rPr>
+          <w:rFonts w:ascii="Arial" w:hAnsi="Arial" w:cs="Arial"/>
+        </w:rPr>
+        <w:t>,</w:t>
+      </w:r>
+      <w:r>
+        <w:rPr>
+          <w:rFonts w:ascii="Arial" w:hAnsi="Arial" w:cs="Arial"/>
+          <w:b/>
+        </w:rPr>
+        <w:t xml:space="preserve"> </w:t>
+      </w:r>
+      <w:r>
+        <w:rPr>
+          <w:rFonts w:ascii="Arial" w:hAnsi="Arial" w:cs="Arial"/>
+        </w:rPr>
+        <w:t>tanto de</w:t>
+      </w:r>
+      <w:r>
+        <w:rPr>
+          <w:rFonts w:ascii="Arial" w:hAnsi="Arial" w:cs="Arial"/>
+          <w:b/>
+        </w:rPr>
+        <w:t xml:space="preserve"> protistas</w:t>
+      </w:r>
+      <w:r>
+        <w:rPr>
+          <w:rFonts w:ascii="Arial" w:hAnsi="Arial" w:cs="Arial"/>
+          <w:b/>
+        </w:rPr>
+        <w:t xml:space="preserve"> </w:t>
+      </w:r>
+      <w:r>
+        <w:rPr>
+          <w:rFonts w:ascii="Arial" w:hAnsi="Arial" w:cs="Arial"/>
+        </w:rPr>
+        <w:t>como de</w:t>
+      </w:r>
+      <w:r>
+        <w:rPr>
+          <w:rFonts w:ascii="Arial" w:hAnsi="Arial" w:cs="Arial"/>
+          <w:b/>
+        </w:rPr>
+        <w:t xml:space="preserve"> plantas</w:t>
+      </w:r>
+      <w:r>
+        <w:rPr>
+          <w:rFonts w:ascii="Arial" w:hAnsi="Arial" w:cs="Arial"/>
+        </w:rPr>
+        <w:t>,</w:t>
+      </w:r>
+      <w:r>
+        <w:rPr>
+          <w:rFonts w:ascii="Arial" w:hAnsi="Arial" w:cs="Arial"/>
+        </w:rPr>
+        <w:t xml:space="preserve"> presentan </w:t>
+      </w:r>
+      <w:r>
+        <w:rPr>
+          <w:rFonts w:ascii="Arial" w:hAnsi="Arial" w:cs="Arial"/>
+          <w:b/>
+        </w:rPr>
+        <w:t xml:space="preserve">vacuolas pulsátiles </w:t>
+      </w:r>
+      <w:r>
+        <w:rPr>
+          <w:rFonts w:ascii="Arial" w:hAnsi="Arial" w:cs="Arial"/>
+        </w:rPr>
+        <w:t>o</w:t>
+      </w:r>
+      <w:r>
+        <w:rPr>
+          <w:rFonts w:ascii="Arial" w:hAnsi="Arial" w:cs="Arial"/>
+          <w:b/>
+        </w:rPr>
+        <w:t xml:space="preserve"> contráctiles</w:t>
+      </w:r>
+      <w:r>
+        <w:rPr>
+          <w:rFonts w:ascii="Arial" w:hAnsi="Arial" w:cs="Arial"/>
+        </w:rPr>
+        <w:t>,</w:t>
+      </w:r>
+      <w:r>
+        <w:rPr>
+          <w:rFonts w:ascii="Arial" w:hAnsi="Arial" w:cs="Arial"/>
+        </w:rPr>
+        <w:t xml:space="preserve"> que se encargan de llevar a cabo el proceso de exocitosis a través de poros en la pared celular.</w:t>
+      </w:r>
     </w:p>
     <w:p>
       <w:pPr>
@@ -5708,219 +6041,11 @@
           <w:rFonts w:ascii="Arial" w:hAnsi="Arial" w:cs="Arial"/>
         </w:rPr>
       </w:pPr>
-      <w:r>
-        <w:rPr>
-          <w:rFonts w:ascii="Arial" w:hAnsi="Arial" w:cs="Arial"/>
-        </w:rPr>
-        <w:lastRenderedPageBreak/>
-        <w:t>En la exocitosis</w:t>
-      </w:r>
-      <w:r>
-        <w:rPr>
-          <w:rFonts w:ascii="Arial" w:hAnsi="Arial" w:cs="Arial"/>
-        </w:rPr>
-        <w:t>,</w:t>
-      </w:r>
-      <w:r>
-        <w:rPr>
-          <w:rFonts w:ascii="Arial" w:hAnsi="Arial" w:cs="Arial"/>
-        </w:rPr>
-        <w:t xml:space="preserve"> la formación de vesículas se da al interior de la célula</w:t>
-      </w:r>
-      <w:r>
-        <w:rPr>
-          <w:rFonts w:ascii="Arial" w:hAnsi="Arial" w:cs="Arial"/>
-        </w:rPr>
-        <w:t xml:space="preserve"> y</w:t>
-      </w:r>
-      <w:r>
-        <w:rPr>
-          <w:rFonts w:ascii="Arial" w:hAnsi="Arial" w:cs="Arial"/>
-        </w:rPr>
-        <w:t xml:space="preserve"> generalmente</w:t>
-      </w:r>
-      <w:r>
-        <w:rPr>
-          <w:rFonts w:ascii="Arial" w:hAnsi="Arial" w:cs="Arial"/>
-        </w:rPr>
-        <w:t xml:space="preserve"> está</w:t>
-      </w:r>
-      <w:r>
-        <w:rPr>
-          <w:rFonts w:ascii="Arial" w:hAnsi="Arial" w:cs="Arial"/>
-        </w:rPr>
-        <w:t xml:space="preserve"> mediada por el aparato de Golgi</w:t>
-      </w:r>
-      <w:r>
-        <w:rPr>
-          <w:rFonts w:ascii="Arial" w:hAnsi="Arial" w:cs="Arial"/>
-        </w:rPr>
-        <w:t xml:space="preserve"> en las células eucariotas</w:t>
-      </w:r>
-      <w:r>
-        <w:rPr>
-          <w:rFonts w:ascii="Arial" w:hAnsi="Arial" w:cs="Arial"/>
-        </w:rPr>
-        <w:t xml:space="preserve"> sin pared celular</w:t>
-      </w:r>
-      <w:r>
-        <w:rPr>
-          <w:rFonts w:ascii="Arial" w:hAnsi="Arial" w:cs="Arial"/>
-        </w:rPr>
-        <w:t xml:space="preserve">. </w:t>
-      </w:r>
-      <w:r>
-        <w:rPr>
-          <w:rFonts w:ascii="Arial" w:hAnsi="Arial" w:cs="Arial"/>
-        </w:rPr>
-        <w:t>Las vesículas</w:t>
-      </w:r>
-      <w:r>
-        <w:rPr>
-          <w:rFonts w:ascii="Arial" w:hAnsi="Arial" w:cs="Arial"/>
-        </w:rPr>
-        <w:t xml:space="preserve"> engloban las sustancias y las transportan hasta la membrana celular, allí la vesícula se fusiona con la membrana plasmática y la sustancia es expulsada</w:t>
-      </w:r>
-      <w:r>
-        <w:rPr>
-          <w:rFonts w:ascii="Arial" w:hAnsi="Arial" w:cs="Arial"/>
-        </w:rPr>
-        <w:t xml:space="preserve"> o secretada </w:t>
-      </w:r>
-      <w:r>
-        <w:rPr>
-          <w:rFonts w:ascii="Arial" w:hAnsi="Arial" w:cs="Arial"/>
-        </w:rPr>
-        <w:t>al exterior de la célula.</w:t>
-      </w:r>
-      <w:r>
-        <w:rPr>
-          <w:rFonts w:ascii="Arial" w:hAnsi="Arial" w:cs="Arial"/>
-        </w:rPr>
-        <w:t xml:space="preserve"> Adicionalmente, las </w:t>
-      </w:r>
-      <w:r>
-        <w:rPr>
-          <w:rFonts w:ascii="Arial" w:hAnsi="Arial" w:cs="Arial"/>
-        </w:rPr>
-        <w:t xml:space="preserve">células </w:t>
-      </w:r>
-      <w:r>
-        <w:rPr>
-          <w:rFonts w:ascii="Arial" w:hAnsi="Arial" w:cs="Arial"/>
-        </w:rPr>
-        <w:t>con</w:t>
-      </w:r>
-      <w:r>
-        <w:rPr>
-          <w:rFonts w:ascii="Arial" w:hAnsi="Arial" w:cs="Arial"/>
-          <w:b/>
-        </w:rPr>
-        <w:t xml:space="preserve"> pared celular</w:t>
-      </w:r>
-      <w:r>
-        <w:rPr>
-          <w:rFonts w:ascii="Arial" w:hAnsi="Arial" w:cs="Arial"/>
-        </w:rPr>
-        <w:t>,</w:t>
-      </w:r>
-      <w:r>
-        <w:rPr>
-          <w:rFonts w:ascii="Arial" w:hAnsi="Arial" w:cs="Arial"/>
-          <w:b/>
-        </w:rPr>
-        <w:t xml:space="preserve"> </w:t>
-      </w:r>
-      <w:r>
-        <w:rPr>
-          <w:rFonts w:ascii="Arial" w:hAnsi="Arial" w:cs="Arial"/>
-        </w:rPr>
-        <w:t>tanto de</w:t>
-      </w:r>
-      <w:r>
-        <w:rPr>
-          <w:rFonts w:ascii="Arial" w:hAnsi="Arial" w:cs="Arial"/>
-          <w:b/>
-        </w:rPr>
-        <w:t xml:space="preserve"> protistas</w:t>
-      </w:r>
-      <w:r>
-        <w:rPr>
-          <w:rFonts w:ascii="Arial" w:hAnsi="Arial" w:cs="Arial"/>
-          <w:b/>
-        </w:rPr>
-        <w:t xml:space="preserve"> </w:t>
-      </w:r>
-      <w:r>
-        <w:rPr>
-          <w:rFonts w:ascii="Arial" w:hAnsi="Arial" w:cs="Arial"/>
-        </w:rPr>
-        <w:t>como de</w:t>
-      </w:r>
-      <w:r>
-        <w:rPr>
-          <w:rFonts w:ascii="Arial" w:hAnsi="Arial" w:cs="Arial"/>
-          <w:b/>
-        </w:rPr>
-        <w:t xml:space="preserve"> plantas</w:t>
-      </w:r>
-      <w:r>
-        <w:rPr>
-          <w:rFonts w:ascii="Arial" w:hAnsi="Arial" w:cs="Arial"/>
-        </w:rPr>
-        <w:t>,</w:t>
-      </w:r>
-      <w:r>
-        <w:rPr>
-          <w:rFonts w:ascii="Arial" w:hAnsi="Arial" w:cs="Arial"/>
-        </w:rPr>
-        <w:t xml:space="preserve"> presentan </w:t>
-      </w:r>
-      <w:r>
-        <w:rPr>
-          <w:rFonts w:ascii="Arial" w:hAnsi="Arial" w:cs="Arial"/>
-          <w:b/>
-        </w:rPr>
-        <w:t xml:space="preserve">vacuolas pulsátiles </w:t>
-      </w:r>
-      <w:r>
-        <w:rPr>
-          <w:rFonts w:ascii="Arial" w:hAnsi="Arial" w:cs="Arial"/>
-        </w:rPr>
-        <w:t>o</w:t>
-      </w:r>
-      <w:r>
-        <w:rPr>
-          <w:rFonts w:ascii="Arial" w:hAnsi="Arial" w:cs="Arial"/>
-          <w:b/>
-        </w:rPr>
-        <w:t xml:space="preserve"> contráctiles</w:t>
-      </w:r>
-      <w:r>
-        <w:rPr>
-          <w:rFonts w:ascii="Arial" w:hAnsi="Arial" w:cs="Arial"/>
-        </w:rPr>
-        <w:t>,</w:t>
-      </w:r>
-      <w:r>
-        <w:rPr>
-          <w:rFonts w:ascii="Arial" w:hAnsi="Arial" w:cs="Arial"/>
-        </w:rPr>
-        <w:t xml:space="preserve"> que se encargan de llevar a cabo el proceso de exocitosis a través de poros en la pared celular.</w:t>
-      </w:r>
     </w:p>
     <w:p>
       <w:pPr>
         <w:spacing w:after="0" w:line="360" w:lineRule="auto"/>
-        <w:jc w:val="both"/>
-        <w:rPr>
-          <w:rFonts w:ascii="Arial" w:hAnsi="Arial" w:cs="Arial"/>
-        </w:rPr>
-      </w:pPr>
-    </w:p>
-    <w:p>
-      <w:pPr>
-        <w:spacing w:after="0" w:line="360" w:lineRule="auto"/>
+        <w:ind w:left="360"/>
         <w:jc w:val="both"/>
         <w:rPr>
           <w:rFonts w:ascii="Arial" w:hAnsi="Arial" w:cs="Arial"/>
@@ -6397,15 +6522,7 @@
                 <w:rFonts w:ascii="Arial" w:hAnsi="Arial" w:cs="Arial"/>
                 <w:color w:val="000000"/>
               </w:rPr>
-              <w:t xml:space="preserve">, o puede ser </w:t>
-            </w:r>
-            <w:r>
-              <w:rPr>
-                <w:rFonts w:ascii="Arial" w:hAnsi="Arial" w:cs="Arial"/>
-                <w:color w:val="000000"/>
-              </w:rPr>
-              <w:lastRenderedPageBreak/>
-              <w:t xml:space="preserve">inducida por una señal química externa en cuyo caso se llama secreción </w:t>
+              <w:t xml:space="preserve">, o puede ser inducida por una señal química externa en cuyo caso se llama secreción </w:t>
             </w:r>
             <w:r>
               <w:rPr>
@@ -7290,7 +7407,6 @@
                 <w:b/>
                 <w:color w:val="000000"/>
               </w:rPr>
-              <w:lastRenderedPageBreak/>
               <w:t>Código</w:t>
             </w:r>
           </w:p>
@@ -7340,6 +7456,7 @@
                 <w:b/>
                 <w:color w:val="000000"/>
               </w:rPr>
+              <w:lastRenderedPageBreak/>
               <w:t>Título</w:t>
             </w:r>
           </w:p>
@@ -8221,6 +8338,7 @@
           <w:rFonts w:ascii="Arial" w:hAnsi="Arial" w:cs="Arial"/>
           <w:highlight w:val="yellow"/>
         </w:rPr>
+        <w:lastRenderedPageBreak/>
         <w:t>[SECCIÓN 2]</w:t>
       </w:r>
       <w:r>
@@ -9847,7 +9965,7 @@
                 <w:rFonts w:ascii="Arial" w:hAnsi="Arial" w:cs="Arial"/>
                 <w:color w:val="000000"/>
               </w:rPr>
-              <w:t>Relaciona las estructuras celulares de los microorganismos involucradas en la circulación</w:t>
+              <w:t>Estructuras celulares de los microorganismos en la circulación</w:t>
             </w:r>
           </w:p>
         </w:tc>
@@ -19978,7 +20096,14 @@
           <w:rFonts w:ascii="Arial" w:hAnsi="Arial" w:cs="Arial"/>
           <w:b/>
         </w:rPr>
-        <w:t xml:space="preserve">hemocitos </w:t>
+        <w:t>fagocitos</w:t>
+      </w:r>
+      <w:r>
+        <w:rPr>
+          <w:rFonts w:ascii="Arial" w:hAnsi="Arial" w:cs="Arial"/>
+          <w:b/>
+        </w:rPr>
+        <w:t xml:space="preserve"> </w:t>
       </w:r>
       <w:r>
         <w:rPr>
@@ -20159,7 +20284,19 @@
         <w:rPr>
           <w:rFonts w:ascii="Arial" w:hAnsi="Arial" w:cs="Arial"/>
         </w:rPr>
-        <w:t xml:space="preserve"> Algunos caracoles y escarabajos tienen hemolinfa.</w:t>
+        <w:t xml:space="preserve"> Algunos caracoles y </w:t>
+      </w:r>
+      <w:r>
+        <w:rPr>
+          <w:rFonts w:ascii="Arial" w:hAnsi="Arial" w:cs="Arial"/>
+        </w:rPr>
+        <w:t>artrópodos</w:t>
+      </w:r>
+      <w:r>
+        <w:rPr>
+          <w:rFonts w:ascii="Arial" w:hAnsi="Arial" w:cs="Arial"/>
+        </w:rPr>
+        <w:t xml:space="preserve"> tienen hemolinfa.</w:t>
       </w:r>
     </w:p>
     <w:p>
@@ -20770,10 +20907,10 @@
                 <w:rFonts w:ascii="Arial" w:hAnsi="Arial" w:cs="Arial"/>
               </w:rPr>
               <w:object w:dxaOrig="6615" w:dyaOrig="4860" w14:anchorId="2FFF0D0F">
-                <v:shape id="_x0000_i1026" type="#_x0000_t75" style="width:154pt;height:113pt" o:ole="">
+                <v:shape id="_x0000_i1026" type="#_x0000_t75" style="width:154.65pt;height:112.7pt" o:ole="">
                   <v:imagedata r:id="rId26" o:title=""/>
                 </v:shape>
-                <o:OLEObject Type="Embed" ProgID="PBrush" ShapeID="_x0000_i1026" DrawAspect="Content" ObjectID="_1517746742" r:id="rId27"/>
+                <o:OLEObject Type="Embed" ProgID="PBrush" ShapeID="_x0000_i1026" DrawAspect="Content" ObjectID="_1518510638" r:id="rId27"/>
               </w:object>
             </w:r>
             <w:r>
@@ -20781,10 +20918,10 @@
                 <w:rFonts w:ascii="Arial" w:hAnsi="Arial" w:cs="Arial"/>
               </w:rPr>
               <w:object w:dxaOrig="1440" w:dyaOrig="1110" w14:anchorId="4B764D14">
-                <v:shape id="_x0000_i1027" type="#_x0000_t75" style="width:50pt;height:38.5pt" o:ole="">
+                <v:shape id="_x0000_i1027" type="#_x0000_t75" style="width:50.1pt;height:38.8pt" o:ole="">
                   <v:imagedata r:id="rId28" o:title=""/>
                 </v:shape>
-                <o:OLEObject Type="Embed" ProgID="PBrush" ShapeID="_x0000_i1027" DrawAspect="Content" ObjectID="_1517746743" r:id="rId29"/>
+                <o:OLEObject Type="Embed" ProgID="PBrush" ShapeID="_x0000_i1027" DrawAspect="Content" ObjectID="_1518510639" r:id="rId29"/>
               </w:object>
             </w:r>
           </w:p>
@@ -20876,7 +21013,23 @@
                 <w:rFonts w:ascii="Arial" w:hAnsi="Arial" w:cs="Arial"/>
                 <w:color w:val="000000"/>
               </w:rPr>
-              <w:t>La sangre de los animales puede</w:t>
+              <w:t>L</w:t>
+            </w:r>
+            <w:r>
+              <w:rPr>
+                <w:rFonts w:ascii="Arial" w:hAnsi="Arial" w:cs="Arial"/>
+                <w:color w:val="000000"/>
+              </w:rPr>
+              <w:t>os líquidos circulantes</w:t>
+            </w:r>
+            <w:bookmarkStart w:id="0" w:name="_GoBack"/>
+            <w:bookmarkEnd w:id="0"/>
+            <w:r>
+              <w:rPr>
+                <w:rFonts w:ascii="Arial" w:hAnsi="Arial" w:cs="Arial"/>
+                <w:color w:val="000000"/>
+              </w:rPr>
+              <w:t xml:space="preserve"> de los animales puede</w:t>
             </w:r>
             <w:r>
               <w:rPr>
@@ -22388,10 +22541,10 @@
                 <w:rFonts w:ascii="Arial" w:hAnsi="Arial" w:cs="Arial"/>
               </w:rPr>
               <w:object w:dxaOrig="7455" w:dyaOrig="4635" w14:anchorId="062F2687">
-                <v:shape id="_x0000_i1028" type="#_x0000_t75" style="width:242.5pt;height:150pt" o:ole="">
+                <v:shape id="_x0000_i1028" type="#_x0000_t75" style="width:242.9pt;height:149.65pt" o:ole="">
                   <v:imagedata r:id="rId31" o:title=""/>
                 </v:shape>
-                <o:OLEObject Type="Embed" ProgID="PBrush" ShapeID="_x0000_i1028" DrawAspect="Content" ObjectID="_1517746744" r:id="rId32"/>
+                <o:OLEObject Type="Embed" ProgID="PBrush" ShapeID="_x0000_i1028" DrawAspect="Content" ObjectID="_1518510640" r:id="rId32"/>
               </w:object>
             </w:r>
           </w:p>
@@ -22779,10 +22932,10 @@
                 <w:rFonts w:ascii="Arial" w:hAnsi="Arial" w:cs="Arial"/>
               </w:rPr>
               <w:object w:dxaOrig="11069" w:dyaOrig="6601" w14:anchorId="7BCE2107">
-                <v:shape id="_x0000_i1029" type="#_x0000_t75" style="width:126.5pt;height:76pt" o:ole="">
+                <v:shape id="_x0000_i1029" type="#_x0000_t75" style="width:126.45pt;height:75.75pt" o:ole="">
                   <v:imagedata r:id="rId34" o:title=""/>
                 </v:shape>
-                <o:OLEObject Type="Embed" ProgID="PBrush" ShapeID="_x0000_i1029" DrawAspect="Content" ObjectID="_1517746745" r:id="rId35"/>
+                <o:OLEObject Type="Embed" ProgID="PBrush" ShapeID="_x0000_i1029" DrawAspect="Content" ObjectID="_1518510641" r:id="rId35"/>
               </w:object>
             </w:r>
           </w:p>
@@ -23510,10 +23663,10 @@
                 <w:rFonts w:ascii="Arial" w:hAnsi="Arial" w:cs="Arial"/>
               </w:rPr>
               <w:object w:dxaOrig="6570" w:dyaOrig="6000" w14:anchorId="74864A1A">
-                <v:shape id="_x0000_i1030" type="#_x0000_t75" style="width:65.5pt;height:59pt" o:ole="">
+                <v:shape id="_x0000_i1030" type="#_x0000_t75" style="width:65.1pt;height:59.5pt" o:ole="">
                   <v:imagedata r:id="rId37" o:title=""/>
                 </v:shape>
-                <o:OLEObject Type="Embed" ProgID="PBrush" ShapeID="_x0000_i1030" DrawAspect="Content" ObjectID="_1517746746" r:id="rId38"/>
+                <o:OLEObject Type="Embed" ProgID="PBrush" ShapeID="_x0000_i1030" DrawAspect="Content" ObjectID="_1518510642" r:id="rId38"/>
               </w:object>
             </w:r>
           </w:p>
@@ -24701,51 +24854,31 @@
           <w:rFonts w:ascii="Arial" w:hAnsi="Arial" w:cs="Arial"/>
           <w:b/>
         </w:rPr>
-        <w:t>Circulación c</w:t>
-      </w:r>
-      <w:r>
-        <w:rPr>
-          <w:rFonts w:ascii="Arial" w:hAnsi="Arial" w:cs="Arial"/>
-          <w:b/>
-        </w:rPr>
-        <w:t>ompleta</w:t>
-      </w:r>
-      <w:r>
-        <w:rPr>
-          <w:rFonts w:ascii="Arial" w:hAnsi="Arial" w:cs="Arial"/>
-        </w:rPr>
-        <w:t>:</w:t>
-      </w:r>
-      <w:r>
-        <w:rPr>
-          <w:rFonts w:ascii="Arial" w:hAnsi="Arial" w:cs="Arial"/>
-        </w:rPr>
-        <w:t xml:space="preserve"> cuando no hay mezcla de sangre oxigenada (arterial) y desoxigenada (venosa).</w:t>
-      </w:r>
-      <w:r>
-        <w:rPr>
-          <w:rFonts w:ascii="Arial" w:hAnsi="Arial" w:cs="Arial"/>
-        </w:rPr>
-        <w:t xml:space="preserve"> Esta la tienen los reptiles</w:t>
-      </w:r>
-      <w:r>
-        <w:rPr>
-          <w:rFonts w:ascii="Arial" w:hAnsi="Arial" w:cs="Arial"/>
-        </w:rPr>
-        <w:t xml:space="preserve"> y anfibios</w:t>
-      </w:r>
-      <w:r>
-        <w:rPr>
-          <w:rFonts w:ascii="Arial" w:hAnsi="Arial" w:cs="Arial"/>
-        </w:rPr>
-        <w:t>.</w:t>
-      </w:r>
-      <w:r>
-        <w:rPr>
-          <w:rFonts w:ascii="Arial" w:hAnsi="Arial" w:cs="Arial"/>
-        </w:rPr>
-        <w:t xml:space="preserve"> </w:t>
-      </w:r>
+        <w:t>Circulación incompleta</w:t>
+      </w:r>
+      <w:r>
+        <w:rPr>
+          <w:rFonts w:ascii="Arial" w:hAnsi="Arial" w:cs="Arial"/>
+        </w:rPr>
+        <w:t>: cuando hay mezcla de sangre oxigenada (arterial) y desoxigenada (venosa).</w:t>
+      </w:r>
+      <w:r>
+        <w:rPr>
+          <w:rFonts w:ascii="Arial" w:hAnsi="Arial" w:cs="Arial"/>
+        </w:rPr>
+        <w:t xml:space="preserve"> Esta la tienen los reptiles y anfibios.</w:t>
+      </w:r>
+    </w:p>
+    <w:p>
+      <w:pPr>
+        <w:pStyle w:val="Prrafodelista"/>
+        <w:spacing w:after="0" w:line="360" w:lineRule="auto"/>
+        <w:ind w:left="360"/>
+        <w:jc w:val="both"/>
+        <w:rPr>
+          <w:rFonts w:ascii="Arial" w:hAnsi="Arial" w:cs="Arial"/>
+        </w:rPr>
+      </w:pPr>
     </w:p>
     <w:p>
       <w:pPr>
@@ -24766,14 +24899,14 @@
           <w:rFonts w:ascii="Arial" w:hAnsi="Arial" w:cs="Arial"/>
           <w:b/>
         </w:rPr>
-        <w:t>Circulación i</w:t>
-      </w:r>
-      <w:r>
-        <w:rPr>
-          <w:rFonts w:ascii="Arial" w:hAnsi="Arial" w:cs="Arial"/>
-          <w:b/>
-        </w:rPr>
-        <w:t>ncompleta</w:t>
+        <w:t>Circulación c</w:t>
+      </w:r>
+      <w:r>
+        <w:rPr>
+          <w:rFonts w:ascii="Arial" w:hAnsi="Arial" w:cs="Arial"/>
+          <w:b/>
+        </w:rPr>
+        <w:t>ompleta</w:t>
       </w:r>
       <w:r>
         <w:rPr>
@@ -24785,13 +24918,25 @@
         <w:rPr>
           <w:rFonts w:ascii="Arial" w:hAnsi="Arial" w:cs="Arial"/>
         </w:rPr>
-        <w:t xml:space="preserve"> cuando hay mezcla de sangre oxigenada (arterial) y desoxigenada (venosa).</w:t>
-      </w:r>
-      <w:r>
-        <w:rPr>
-          <w:rFonts w:ascii="Arial" w:hAnsi="Arial" w:cs="Arial"/>
-        </w:rPr>
-        <w:t xml:space="preserve"> Esta la presentan las aves y los mamíferos.</w:t>
+        <w:t xml:space="preserve"> cuando no hay mezcla de sangre oxigenada (arterial) y desoxigenada (venosa).</w:t>
+      </w:r>
+      <w:r>
+        <w:rPr>
+          <w:rFonts w:ascii="Arial" w:hAnsi="Arial" w:cs="Arial"/>
+        </w:rPr>
+        <w:t xml:space="preserve"> </w:t>
+      </w:r>
+      <w:r>
+        <w:rPr>
+          <w:rFonts w:ascii="Arial" w:hAnsi="Arial" w:cs="Arial"/>
+        </w:rPr>
+        <w:t>Esta la presentan las aves y los mamíferos.</w:t>
+      </w:r>
+      <w:r>
+        <w:rPr>
+          <w:rFonts w:ascii="Arial" w:hAnsi="Arial" w:cs="Arial"/>
+        </w:rPr>
+        <w:t xml:space="preserve"> </w:t>
       </w:r>
     </w:p>
     <w:p>
@@ -24966,6 +25111,7 @@
                 <w:b/>
                 <w:color w:val="000000"/>
               </w:rPr>
+              <w:lastRenderedPageBreak/>
               <w:t>Descripción</w:t>
             </w:r>
           </w:p>
@@ -25014,7 +25160,6 @@
                 <w:b/>
                 <w:color w:val="000000"/>
               </w:rPr>
-              <w:lastRenderedPageBreak/>
               <w:t>Código Shutterstock (o URL o la ruta en AulaPlaneta)</w:t>
             </w:r>
           </w:p>
@@ -25078,9 +25223,9 @@
                 <w:lang w:val="es-CO" w:eastAsia="es-CO"/>
               </w:rPr>
               <w:drawing>
-                <wp:inline distT="0" distB="0" distL="0" distR="0" wp14:anchorId="549DBC0D" wp14:editId="6685287F">
-                  <wp:extent cx="1177637" cy="899069"/>
-                  <wp:effectExtent l="0" t="0" r="3810" b="0"/>
+                <wp:inline distT="0" distB="0" distL="0" distR="0" wp14:anchorId="549DBC0D" wp14:editId="6545F638">
+                  <wp:extent cx="958175" cy="731520"/>
+                  <wp:effectExtent l="0" t="0" r="0" b="0"/>
                   <wp:docPr id="32" name="Imagen 32" descr="http://ies.rayuela.mostoles.educa.madrid.org/deptos/dbiogeo/recursos/Apuntes/BioGeoBach1/imagenes/AnimalSistemas/circulatorio%20vertebrados.jpg"/>
                   <wp:cNvGraphicFramePr>
                     <a:graphicFrameLocks xmlns:a="http://schemas.openxmlformats.org/drawingml/2006/main" noChangeAspect="1"/>
@@ -25110,7 +25255,7 @@
                         <pic:spPr bwMode="auto">
                           <a:xfrm>
                             <a:off x="0" y="0"/>
-                            <a:ext cx="1190445" cy="908847"/>
+                            <a:ext cx="985091" cy="752069"/>
                           </a:xfrm>
                           <a:prstGeom prst="rect">
                             <a:avLst/>
@@ -27955,8 +28100,6 @@
           <w:highlight w:val="yellow"/>
         </w:rPr>
       </w:pPr>
-      <w:bookmarkStart w:id="0" w:name="_GoBack"/>
-      <w:bookmarkEnd w:id="0"/>
     </w:p>
     <w:tbl>
       <w:tblPr>
@@ -28338,25 +28481,7 @@
                   <w:i/>
                   <w:u w:val="none"/>
                 </w:rPr>
-                <w:t>http://datateca.unad.edu.co/contenidos/358006/contLinea/leccin_12_transpo</w:t>
-              </w:r>
-              <w:r>
-                <w:rPr>
-                  <w:rStyle w:val="Hipervnculo"/>
-                  <w:rFonts w:ascii="Arial" w:hAnsi="Arial" w:cs="Arial"/>
-                  <w:i/>
-                  <w:u w:val="none"/>
-                </w:rPr>
-                <w:t>r</w:t>
-              </w:r>
-              <w:r>
-                <w:rPr>
-                  <w:rStyle w:val="Hipervnculo"/>
-                  <w:rFonts w:ascii="Arial" w:hAnsi="Arial" w:cs="Arial"/>
-                  <w:i/>
-                  <w:u w:val="none"/>
-                </w:rPr>
-                <w:t>te_celular.html</w:t>
+                <w:t>http://datateca.unad.edu.co/contenidos/358006/contLinea/leccin_12_transporte_celular.html</w:t>
               </w:r>
             </w:hyperlink>
           </w:p>
@@ -28421,7 +28546,7 @@
 </file>
 
 <file path=word/endnotes.xml><?xml version="1.0" encoding="utf-8"?>
-<w:endnotes xmlns:wpc="http://schemas.microsoft.com/office/word/2010/wordprocessingCanvas" xmlns:cx="http://schemas.microsoft.com/office/drawing/2014/chartex" xmlns:cx1="http://schemas.microsoft.com/office/drawing/2015/9/8/chartex" xmlns:mc="http://schemas.openxmlformats.org/markup-compatibility/2006" xmlns:o="urn:schemas-microsoft-com:office:office" xmlns:r="http://schemas.openxmlformats.org/officeDocument/2006/relationships" xmlns:m="http://schemas.openxmlformats.org/officeDocument/2006/math" xmlns:v="urn:schemas-microsoft-com:vml" xmlns:wp14="http://schemas.microsoft.com/office/word/2010/wordprocessingDrawing" xmlns:wp="http://schemas.openxmlformats.org/drawingml/2006/wordprocessingDrawing" xmlns:w10="urn:schemas-microsoft-com:office:word" xmlns:w="http://schemas.openxmlformats.org/wordprocessingml/2006/main" xmlns:w14="http://schemas.microsoft.com/office/word/2010/wordml" xmlns:w15="http://schemas.microsoft.com/office/word/2012/wordml" xmlns:w16se="http://schemas.microsoft.com/office/word/2015/wordml/symex" xmlns:wpg="http://schemas.microsoft.com/office/word/2010/wordprocessingGroup" xmlns:wpi="http://schemas.microsoft.com/office/word/2010/wordprocessingInk" xmlns:wne="http://schemas.microsoft.com/office/word/2006/wordml" xmlns:wps="http://schemas.microsoft.com/office/word/2010/wordprocessingShape" mc:Ignorable="w14 w15 w16se wp14">
+<w:endnotes xmlns:wpc="http://schemas.microsoft.com/office/word/2010/wordprocessingCanvas" xmlns:cx="http://schemas.microsoft.com/office/drawing/2014/chartex" xmlns:cx1="http://schemas.microsoft.com/office/drawing/2015/9/8/chartex" xmlns:cx2="http://schemas.microsoft.com/office/drawing/2015/10/21/chartex" xmlns:mc="http://schemas.openxmlformats.org/markup-compatibility/2006" xmlns:o="urn:schemas-microsoft-com:office:office" xmlns:r="http://schemas.openxmlformats.org/officeDocument/2006/relationships" xmlns:m="http://schemas.openxmlformats.org/officeDocument/2006/math" xmlns:v="urn:schemas-microsoft-com:vml" xmlns:wp14="http://schemas.microsoft.com/office/word/2010/wordprocessingDrawing" xmlns:wp="http://schemas.openxmlformats.org/drawingml/2006/wordprocessingDrawing" xmlns:w10="urn:schemas-microsoft-com:office:word" xmlns:w="http://schemas.openxmlformats.org/wordprocessingml/2006/main" xmlns:w14="http://schemas.microsoft.com/office/word/2010/wordml" xmlns:w15="http://schemas.microsoft.com/office/word/2012/wordml" xmlns:w16se="http://schemas.microsoft.com/office/word/2015/wordml/symex" xmlns:wpg="http://schemas.microsoft.com/office/word/2010/wordprocessingGroup" xmlns:wpi="http://schemas.microsoft.com/office/word/2010/wordprocessingInk" xmlns:wne="http://schemas.microsoft.com/office/word/2006/wordml" xmlns:wps="http://schemas.microsoft.com/office/word/2010/wordprocessingShape" mc:Ignorable="w14 w15 w16se wp14">
   <w:endnote w:type="separator" w:id="-1">
     <w:p>
       <w:pPr>
@@ -28446,7 +28571,7 @@
 </file>
 
 <file path=word/footnotes.xml><?xml version="1.0" encoding="utf-8"?>
-<w:footnotes xmlns:wpc="http://schemas.microsoft.com/office/word/2010/wordprocessingCanvas" xmlns:cx="http://schemas.microsoft.com/office/drawing/2014/chartex" xmlns:cx1="http://schemas.microsoft.com/office/drawing/2015/9/8/chartex" xmlns:mc="http://schemas.openxmlformats.org/markup-compatibility/2006" xmlns:o="urn:schemas-microsoft-com:office:office" xmlns:r="http://schemas.openxmlformats.org/officeDocument/2006/relationships" xmlns:m="http://schemas.openxmlformats.org/officeDocument/2006/math" xmlns:v="urn:schemas-microsoft-com:vml" xmlns:wp14="http://schemas.microsoft.com/office/word/2010/wordprocessingDrawing" xmlns:wp="http://schemas.openxmlformats.org/drawingml/2006/wordprocessingDrawing" xmlns:w10="urn:schemas-microsoft-com:office:word" xmlns:w="http://schemas.openxmlformats.org/wordprocessingml/2006/main" xmlns:w14="http://schemas.microsoft.com/office/word/2010/wordml" xmlns:w15="http://schemas.microsoft.com/office/word/2012/wordml" xmlns:w16se="http://schemas.microsoft.com/office/word/2015/wordml/symex" xmlns:wpg="http://schemas.microsoft.com/office/word/2010/wordprocessingGroup" xmlns:wpi="http://schemas.microsoft.com/office/word/2010/wordprocessingInk" xmlns:wne="http://schemas.microsoft.com/office/word/2006/wordml" xmlns:wps="http://schemas.microsoft.com/office/word/2010/wordprocessingShape" mc:Ignorable="w14 w15 w16se wp14">
+<w:footnotes xmlns:wpc="http://schemas.microsoft.com/office/word/2010/wordprocessingCanvas" xmlns:cx="http://schemas.microsoft.com/office/drawing/2014/chartex" xmlns:cx1="http://schemas.microsoft.com/office/drawing/2015/9/8/chartex" xmlns:cx2="http://schemas.microsoft.com/office/drawing/2015/10/21/chartex" xmlns:mc="http://schemas.openxmlformats.org/markup-compatibility/2006" xmlns:o="urn:schemas-microsoft-com:office:office" xmlns:r="http://schemas.openxmlformats.org/officeDocument/2006/relationships" xmlns:m="http://schemas.openxmlformats.org/officeDocument/2006/math" xmlns:v="urn:schemas-microsoft-com:vml" xmlns:wp14="http://schemas.microsoft.com/office/word/2010/wordprocessingDrawing" xmlns:wp="http://schemas.openxmlformats.org/drawingml/2006/wordprocessingDrawing" xmlns:w10="urn:schemas-microsoft-com:office:word" xmlns:w="http://schemas.openxmlformats.org/wordprocessingml/2006/main" xmlns:w14="http://schemas.microsoft.com/office/word/2010/wordml" xmlns:w15="http://schemas.microsoft.com/office/word/2012/wordml" xmlns:w16se="http://schemas.microsoft.com/office/word/2015/wordml/symex" xmlns:wpg="http://schemas.microsoft.com/office/word/2010/wordprocessingGroup" xmlns:wpi="http://schemas.microsoft.com/office/word/2010/wordprocessingInk" xmlns:wne="http://schemas.microsoft.com/office/word/2006/wordml" xmlns:wps="http://schemas.microsoft.com/office/word/2010/wordprocessingShape" mc:Ignorable="w14 w15 w16se wp14">
   <w:footnote w:type="separator" w:id="-1">
     <w:p>
       <w:pPr>
@@ -28471,7 +28596,7 @@
 </file>
 
 <file path=word/header1.xml><?xml version="1.0" encoding="utf-8"?>
-<w:hdr xmlns:wpc="http://schemas.microsoft.com/office/word/2010/wordprocessingCanvas" xmlns:cx="http://schemas.microsoft.com/office/drawing/2014/chartex" xmlns:cx1="http://schemas.microsoft.com/office/drawing/2015/9/8/chartex" xmlns:mc="http://schemas.openxmlformats.org/markup-compatibility/2006" xmlns:o="urn:schemas-microsoft-com:office:office" xmlns:r="http://schemas.openxmlformats.org/officeDocument/2006/relationships" xmlns:m="http://schemas.openxmlformats.org/officeDocument/2006/math" xmlns:v="urn:schemas-microsoft-com:vml" xmlns:wp14="http://schemas.microsoft.com/office/word/2010/wordprocessingDrawing" xmlns:wp="http://schemas.openxmlformats.org/drawingml/2006/wordprocessingDrawing" xmlns:w10="urn:schemas-microsoft-com:office:word" xmlns:w="http://schemas.openxmlformats.org/wordprocessingml/2006/main" xmlns:w14="http://schemas.microsoft.com/office/word/2010/wordml" xmlns:w15="http://schemas.microsoft.com/office/word/2012/wordml" xmlns:w16se="http://schemas.microsoft.com/office/word/2015/wordml/symex" xmlns:wpg="http://schemas.microsoft.com/office/word/2010/wordprocessingGroup" xmlns:wpi="http://schemas.microsoft.com/office/word/2010/wordprocessingInk" xmlns:wne="http://schemas.microsoft.com/office/word/2006/wordml" xmlns:wps="http://schemas.microsoft.com/office/word/2010/wordprocessingShape" mc:Ignorable="w14 w15 w16se wp14">
+<w:hdr xmlns:wpc="http://schemas.microsoft.com/office/word/2010/wordprocessingCanvas" xmlns:cx="http://schemas.microsoft.com/office/drawing/2014/chartex" xmlns:cx1="http://schemas.microsoft.com/office/drawing/2015/9/8/chartex" xmlns:cx2="http://schemas.microsoft.com/office/drawing/2015/10/21/chartex" xmlns:mc="http://schemas.openxmlformats.org/markup-compatibility/2006" xmlns:o="urn:schemas-microsoft-com:office:office" xmlns:r="http://schemas.openxmlformats.org/officeDocument/2006/relationships" xmlns:m="http://schemas.openxmlformats.org/officeDocument/2006/math" xmlns:v="urn:schemas-microsoft-com:vml" xmlns:wp14="http://schemas.microsoft.com/office/word/2010/wordprocessingDrawing" xmlns:wp="http://schemas.openxmlformats.org/drawingml/2006/wordprocessingDrawing" xmlns:w10="urn:schemas-microsoft-com:office:word" xmlns:w="http://schemas.openxmlformats.org/wordprocessingml/2006/main" xmlns:w14="http://schemas.microsoft.com/office/word/2010/wordml" xmlns:w15="http://schemas.microsoft.com/office/word/2012/wordml" xmlns:w16se="http://schemas.microsoft.com/office/word/2015/wordml/symex" xmlns:wpg="http://schemas.microsoft.com/office/word/2010/wordprocessingGroup" xmlns:wpi="http://schemas.microsoft.com/office/word/2010/wordprocessingInk" xmlns:wne="http://schemas.microsoft.com/office/word/2006/wordml" xmlns:wps="http://schemas.microsoft.com/office/word/2010/wordprocessingShape" mc:Ignorable="w14 w15 w16se wp14">
   <w:p>
     <w:pPr>
       <w:pStyle w:val="Encabezado"/>
@@ -28509,7 +28634,7 @@
 </file>
 
 <file path=word/header2.xml><?xml version="1.0" encoding="utf-8"?>
-<w:hdr xmlns:wpc="http://schemas.microsoft.com/office/word/2010/wordprocessingCanvas" xmlns:cx="http://schemas.microsoft.com/office/drawing/2014/chartex" xmlns:cx1="http://schemas.microsoft.com/office/drawing/2015/9/8/chartex" xmlns:mc="http://schemas.openxmlformats.org/markup-compatibility/2006" xmlns:o="urn:schemas-microsoft-com:office:office" xmlns:r="http://schemas.openxmlformats.org/officeDocument/2006/relationships" xmlns:m="http://schemas.openxmlformats.org/officeDocument/2006/math" xmlns:v="urn:schemas-microsoft-com:vml" xmlns:wp14="http://schemas.microsoft.com/office/word/2010/wordprocessingDrawing" xmlns:wp="http://schemas.openxmlformats.org/drawingml/2006/wordprocessingDrawing" xmlns:w10="urn:schemas-microsoft-com:office:word" xmlns:w="http://schemas.openxmlformats.org/wordprocessingml/2006/main" xmlns:w14="http://schemas.microsoft.com/office/word/2010/wordml" xmlns:w15="http://schemas.microsoft.com/office/word/2012/wordml" xmlns:w16se="http://schemas.microsoft.com/office/word/2015/wordml/symex" xmlns:wpg="http://schemas.microsoft.com/office/word/2010/wordprocessingGroup" xmlns:wpi="http://schemas.microsoft.com/office/word/2010/wordprocessingInk" xmlns:wne="http://schemas.microsoft.com/office/word/2006/wordml" xmlns:wps="http://schemas.microsoft.com/office/word/2010/wordprocessingShape" mc:Ignorable="w14 w15 w16se wp14">
+<w:hdr xmlns:wpc="http://schemas.microsoft.com/office/word/2010/wordprocessingCanvas" xmlns:cx="http://schemas.microsoft.com/office/drawing/2014/chartex" xmlns:cx1="http://schemas.microsoft.com/office/drawing/2015/9/8/chartex" xmlns:cx2="http://schemas.microsoft.com/office/drawing/2015/10/21/chartex" xmlns:mc="http://schemas.openxmlformats.org/markup-compatibility/2006" xmlns:o="urn:schemas-microsoft-com:office:office" xmlns:r="http://schemas.openxmlformats.org/officeDocument/2006/relationships" xmlns:m="http://schemas.openxmlformats.org/officeDocument/2006/math" xmlns:v="urn:schemas-microsoft-com:vml" xmlns:wp14="http://schemas.microsoft.com/office/word/2010/wordprocessingDrawing" xmlns:wp="http://schemas.openxmlformats.org/drawingml/2006/wordprocessingDrawing" xmlns:w10="urn:schemas-microsoft-com:office:word" xmlns:w="http://schemas.openxmlformats.org/wordprocessingml/2006/main" xmlns:w14="http://schemas.microsoft.com/office/word/2010/wordml" xmlns:w15="http://schemas.microsoft.com/office/word/2012/wordml" xmlns:w16se="http://schemas.microsoft.com/office/word/2015/wordml/symex" xmlns:wpg="http://schemas.microsoft.com/office/word/2010/wordprocessingGroup" xmlns:wpi="http://schemas.microsoft.com/office/word/2010/wordprocessingInk" xmlns:wne="http://schemas.microsoft.com/office/word/2006/wordml" xmlns:wps="http://schemas.microsoft.com/office/word/2010/wordprocessingShape" mc:Ignorable="w14 w15 w16se wp14">
   <w:p>
     <w:pPr>
       <w:pStyle w:val="Encabezado"/>
@@ -28541,7 +28666,7 @@
         <w:rStyle w:val="Nmerodepgina"/>
         <w:noProof/>
       </w:rPr>
-      <w:t>33</w:t>
+      <w:t>24</w:t>
     </w:r>
     <w:r>
       <w:rPr>
@@ -28592,11 +28717,11 @@
 </file>
 
 <file path=word/numbering.xml><?xml version="1.0" encoding="utf-8"?>
-<w:numbering xmlns:wpc="http://schemas.microsoft.com/office/word/2010/wordprocessingCanvas" xmlns:cx="http://schemas.microsoft.com/office/drawing/2014/chartex" xmlns:cx1="http://schemas.microsoft.com/office/drawing/2015/9/8/chartex" xmlns:mc="http://schemas.openxmlformats.org/markup-compatibility/2006" xmlns:o="urn:schemas-microsoft-com:office:office" xmlns:r="http://schemas.openxmlformats.org/officeDocument/2006/relationships" xmlns:m="http://schemas.openxmlformats.org/officeDocument/2006/math" xmlns:v="urn:schemas-microsoft-com:vml" xmlns:wp14="http://schemas.microsoft.com/office/word/2010/wordprocessingDrawing" xmlns:wp="http://schemas.openxmlformats.org/drawingml/2006/wordprocessingDrawing" xmlns:w10="urn:schemas-microsoft-com:office:word" xmlns:w="http://schemas.openxmlformats.org/wordprocessingml/2006/main" xmlns:w14="http://schemas.microsoft.com/office/word/2010/wordml" xmlns:w15="http://schemas.microsoft.com/office/word/2012/wordml" xmlns:w16se="http://schemas.microsoft.com/office/word/2015/wordml/symex" xmlns:wpg="http://schemas.microsoft.com/office/word/2010/wordprocessingGroup" xmlns:wpi="http://schemas.microsoft.com/office/word/2010/wordprocessingInk" xmlns:wne="http://schemas.microsoft.com/office/word/2006/wordml" xmlns:wps="http://schemas.microsoft.com/office/word/2010/wordprocessingShape" mc:Ignorable="w14 w15 w16se wp14">
+<w:numbering xmlns:wpc="http://schemas.microsoft.com/office/word/2010/wordprocessingCanvas" xmlns:cx="http://schemas.microsoft.com/office/drawing/2014/chartex" xmlns:cx1="http://schemas.microsoft.com/office/drawing/2015/9/8/chartex" xmlns:cx2="http://schemas.microsoft.com/office/drawing/2015/10/21/chartex" xmlns:mc="http://schemas.openxmlformats.org/markup-compatibility/2006" xmlns:o="urn:schemas-microsoft-com:office:office" xmlns:r="http://schemas.openxmlformats.org/officeDocument/2006/relationships" xmlns:m="http://schemas.openxmlformats.org/officeDocument/2006/math" xmlns:v="urn:schemas-microsoft-com:vml" xmlns:wp14="http://schemas.microsoft.com/office/word/2010/wordprocessingDrawing" xmlns:wp="http://schemas.openxmlformats.org/drawingml/2006/wordprocessingDrawing" xmlns:w10="urn:schemas-microsoft-com:office:word" xmlns:w="http://schemas.openxmlformats.org/wordprocessingml/2006/main" xmlns:w14="http://schemas.microsoft.com/office/word/2010/wordml" xmlns:w15="http://schemas.microsoft.com/office/word/2012/wordml" xmlns:w16se="http://schemas.microsoft.com/office/word/2015/wordml/symex" xmlns:wpg="http://schemas.microsoft.com/office/word/2010/wordprocessingGroup" xmlns:wpi="http://schemas.microsoft.com/office/word/2010/wordprocessingInk" xmlns:wne="http://schemas.microsoft.com/office/word/2006/wordml" xmlns:wps="http://schemas.microsoft.com/office/word/2010/wordprocessingShape" mc:Ignorable="w14 w15 w16se wp14">
   <w:abstractNum w:abstractNumId="0" w15:restartNumberingAfterBreak="0">
     <w:nsid w:val="04100606"/>
     <w:multiLevelType w:val="hybridMultilevel"/>
-    <w:tmpl w:val="7D6ADAA8"/>
+    <w:tmpl w:val="60724FE2"/>
     <w:lvl w:ilvl="0" w:tplc="240A0001">
       <w:start w:val="1"/>
       <w:numFmt w:val="bullet"/>
@@ -29958,7 +30083,7 @@
       </w:pPr>
     </w:pPrDefault>
   </w:docDefaults>
-  <w:latentStyles w:defLockedState="0" w:defUIPriority="99" w:defSemiHidden="0" w:defUnhideWhenUsed="0" w:defQFormat="0" w:count="371">
+  <w:latentStyles w:defLockedState="0" w:defUIPriority="99" w:defSemiHidden="0" w:defUnhideWhenUsed="0" w:defQFormat="0" w:count="372">
     <w:lsdException w:name="Normal" w:uiPriority="0" w:qFormat="1"/>
     <w:lsdException w:name="heading 1" w:uiPriority="9" w:qFormat="1"/>
     <w:lsdException w:name="heading 2" w:semiHidden="1" w:uiPriority="9" w:unhideWhenUsed="1" w:qFormat="1"/>
@@ -30330,6 +30455,7 @@
     <w:lsdException w:name="List Table 5 Dark Accent 6" w:uiPriority="50"/>
     <w:lsdException w:name="List Table 6 Colorful Accent 6" w:uiPriority="51"/>
     <w:lsdException w:name="List Table 7 Colorful Accent 6" w:uiPriority="52"/>
+    <w:lsdException w:name="Mention" w:semiHidden="1" w:unhideWhenUsed="1"/>
   </w:latentStyles>
   <w:style w:type="paragraph" w:default="1" w:styleId="Normal">
     <w:name w:val="Normal"/>
@@ -31037,7 +31163,7 @@
 </file>
 
 <file path=customXml/itemProps1.xml><?xml version="1.0" encoding="utf-8"?>
-<ds:datastoreItem xmlns:ds="http://schemas.openxmlformats.org/officeDocument/2006/customXml" ds:itemID="{348794EF-53C1-44F6-86B3-CA5B98B8A9AA}">
+<ds:datastoreItem xmlns:ds="http://schemas.openxmlformats.org/officeDocument/2006/customXml" ds:itemID="{A16C3AE1-3BA3-4D4F-87BF-6691D9746A30}">
   <ds:schemaRefs>
     <ds:schemaRef ds:uri="http://schemas.openxmlformats.org/officeDocument/2006/bibliography"/>
   </ds:schemaRefs>

</xml_diff>